<commit_message>
SCRIPT DQL e Documentação
</commit_message>
<xml_diff>
--- a/Banco de Dados/Documentacao.docx
+++ b/Banco de Dados/Documentacao.docx
@@ -53,7 +53,16 @@
           <w:color w:val="FFFFFF"/>
           <w:sz w:val="28"/>
         </w:rPr>
-        <w:t>NOMEPROJETO</w:t>
+        <w:t>SP</w:t>
+      </w:r>
+      <w:r>
+        <w:rPr>
+          <w:rFonts w:ascii="Arial" w:eastAsia="Arial" w:hAnsi="Arial" w:cs="Arial"/>
+          <w:b/>
+          <w:color w:val="FFFFFF"/>
+          <w:sz w:val="28"/>
+        </w:rPr>
+        <w:t>_MEDICAL_GROUP</w:t>
       </w:r>
     </w:p>
     <w:p>
@@ -1222,31 +1231,105 @@
         <w:ind w:left="-5" w:hanging="10"/>
         <w:jc w:val="both"/>
         <w:rPr>
-          <w:sz w:val="24"/>
-        </w:rPr>
-      </w:pPr>
-      <w:r>
-        <w:rPr>
-          <w:sz w:val="24"/>
-        </w:rPr>
-        <w:t>Insira aqui a descrição do documento</w:t>
-      </w:r>
-      <w:r>
-        <w:rPr>
-          <w:sz w:val="24"/>
+          <w:rFonts w:ascii="Helvetica" w:hAnsi="Helvetica" w:cs="Helvetica"/>
+        </w:rPr>
+      </w:pPr>
+      <w:r>
+        <w:rPr>
+          <w:rFonts w:ascii="Helvetica" w:hAnsi="Helvetica" w:cs="Helvetica"/>
+        </w:rPr>
+        <w:t>Este documento tem por função</w:t>
+      </w:r>
+      <w:r>
+        <w:rPr>
+          <w:rFonts w:ascii="Helvetica" w:hAnsi="Helvetica" w:cs="Helvetica"/>
+        </w:rPr>
+        <w:t xml:space="preserve"> apresentar</w:t>
+      </w:r>
+      <w:r>
+        <w:rPr>
+          <w:rFonts w:ascii="Helvetica" w:hAnsi="Helvetica" w:cs="Helvetica"/>
+        </w:rPr>
+        <w:t xml:space="preserve"> com detalhes</w:t>
+      </w:r>
+      <w:r>
+        <w:rPr>
+          <w:rFonts w:ascii="Helvetica" w:hAnsi="Helvetica" w:cs="Helvetica"/>
+        </w:rPr>
+        <w:t xml:space="preserve"> </w:t>
+      </w:r>
+      <w:r>
+        <w:rPr>
+          <w:rFonts w:ascii="Helvetica" w:hAnsi="Helvetica" w:cs="Helvetica"/>
+        </w:rPr>
+        <w:t xml:space="preserve">o desenvolvimento do projeto SP Medical Group, </w:t>
+      </w:r>
+      <w:r>
+        <w:rPr>
+          <w:rFonts w:ascii="Helvetica" w:hAnsi="Helvetica" w:cs="Helvetica"/>
+        </w:rPr>
+        <w:t xml:space="preserve">dando destaque </w:t>
+      </w:r>
+      <w:r>
+        <w:rPr>
+          <w:rFonts w:ascii="Helvetica" w:hAnsi="Helvetica" w:cs="Helvetica"/>
+        </w:rPr>
+        <w:t>às principais etapas do processo</w:t>
+      </w:r>
+      <w:r>
+        <w:rPr>
+          <w:rFonts w:ascii="Helvetica" w:hAnsi="Helvetica" w:cs="Helvetica"/>
+        </w:rPr>
+        <w:t xml:space="preserve">, </w:t>
+      </w:r>
+      <w:r>
+        <w:rPr>
+          <w:rFonts w:ascii="Helvetica" w:hAnsi="Helvetica" w:cs="Helvetica"/>
+        </w:rPr>
+        <w:t>envolvendo e exibindo todas as atividades realizadas</w:t>
+      </w:r>
+      <w:r>
+        <w:rPr>
+          <w:rFonts w:ascii="Helvetica" w:hAnsi="Helvetica" w:cs="Helvetica"/>
+        </w:rPr>
+        <w:t xml:space="preserve">, </w:t>
+      </w:r>
+      <w:r>
+        <w:rPr>
+          <w:rFonts w:ascii="Helvetica" w:hAnsi="Helvetica" w:cs="Helvetica"/>
+        </w:rPr>
+        <w:t>a organização e o cronograma</w:t>
+      </w:r>
+      <w:r>
+        <w:rPr>
+          <w:rFonts w:ascii="Helvetica" w:hAnsi="Helvetica" w:cs="Helvetica"/>
+        </w:rPr>
+        <w:t xml:space="preserve">, além do planejamento e </w:t>
+      </w:r>
+      <w:r>
+        <w:rPr>
+          <w:rFonts w:ascii="Helvetica" w:hAnsi="Helvetica" w:cs="Helvetica"/>
+        </w:rPr>
+        <w:t>execução do Banco de Dado</w:t>
+      </w:r>
+      <w:r>
+        <w:rPr>
+          <w:rFonts w:ascii="Helvetica" w:hAnsi="Helvetica" w:cs="Helvetica"/>
+        </w:rPr>
+        <w:t>s deste</w:t>
+      </w:r>
+      <w:r>
+        <w:rPr>
+          <w:rFonts w:ascii="Helvetica" w:hAnsi="Helvetica" w:cs="Helvetica"/>
         </w:rPr>
         <w:t>.</w:t>
       </w:r>
-    </w:p>
-    <w:p>
-      <w:pPr>
-        <w:pStyle w:val="Ttulo1"/>
-      </w:pPr>
-      <w:bookmarkStart w:id="1" w:name="_Toc80311769"/>
-      <w:r>
-        <w:t>Descrição do projeto</w:t>
-      </w:r>
-      <w:bookmarkEnd w:id="1"/>
+      <w:r>
+        <w:rPr>
+          <w:rFonts w:ascii="Helvetica" w:hAnsi="Helvetica" w:cs="Helvetica"/>
+        </w:rPr>
+        <w:t xml:space="preserve"> </w:t>
+      </w:r>
     </w:p>
     <w:p>
       <w:pPr>
@@ -1254,43 +1337,19 @@
         <w:ind w:left="-5" w:hanging="10"/>
         <w:jc w:val="both"/>
         <w:rPr>
-          <w:sz w:val="24"/>
-        </w:rPr>
-      </w:pPr>
-      <w:r>
-        <w:rPr>
-          <w:sz w:val="24"/>
-        </w:rPr>
-        <w:t>Insira aqui a descrição complet</w:t>
-      </w:r>
-      <w:r>
-        <w:rPr>
-          <w:sz w:val="24"/>
-        </w:rPr>
-        <w:t>a</w:t>
-      </w:r>
-      <w:r>
-        <w:rPr>
-          <w:sz w:val="24"/>
-        </w:rPr>
-        <w:t xml:space="preserve"> do projeto</w:t>
-      </w:r>
-      <w:r>
-        <w:rPr>
-          <w:sz w:val="24"/>
-        </w:rPr>
-        <w:t>.</w:t>
-      </w:r>
+          <w:rFonts w:ascii="Helvetica" w:hAnsi="Helvetica" w:cs="Helvetica"/>
+        </w:rPr>
+      </w:pPr>
     </w:p>
     <w:p>
       <w:pPr>
         <w:pStyle w:val="Ttulo1"/>
       </w:pPr>
-      <w:bookmarkStart w:id="2" w:name="_Toc80311770"/>
-      <w:r>
-        <w:t>Banco de dados relacional</w:t>
-      </w:r>
-      <w:bookmarkEnd w:id="2"/>
+      <w:bookmarkStart w:id="1" w:name="_Toc80311769"/>
+      <w:r>
+        <w:t>Descrição do projeto</w:t>
+      </w:r>
+      <w:bookmarkEnd w:id="1"/>
     </w:p>
     <w:p>
       <w:pPr>
@@ -1298,55 +1357,159 @@
         <w:ind w:left="-5" w:hanging="10"/>
         <w:jc w:val="both"/>
         <w:rPr>
-          <w:sz w:val="24"/>
-        </w:rPr>
-      </w:pPr>
-      <w:r>
-        <w:rPr>
-          <w:sz w:val="24"/>
-        </w:rPr>
-        <w:t xml:space="preserve">Coloque aqui brevemente o que é </w:t>
-      </w:r>
-      <w:r>
-        <w:rPr>
-          <w:sz w:val="24"/>
-        </w:rPr>
-        <w:t>um banco de dados relacional e a importância de um banco de dados</w:t>
-      </w:r>
-      <w:r>
-        <w:rPr>
-          <w:sz w:val="24"/>
-        </w:rPr>
-        <w:t>.</w:t>
-      </w:r>
-    </w:p>
-    <w:p>
-      <w:pPr>
-        <w:pStyle w:val="Ttulo1"/>
-      </w:pPr>
-      <w:bookmarkStart w:id="3" w:name="_Toc80311771"/>
-      <w:r>
-        <w:t>Modelagem de dados</w:t>
-      </w:r>
-      <w:bookmarkEnd w:id="3"/>
-    </w:p>
-    <w:p>
-      <w:r>
-        <w:t>Coloque aqui brevemente o que é a modelagem de dados.</w:t>
-      </w:r>
-    </w:p>
-    <w:p>
-      <w:pPr>
-        <w:pStyle w:val="Ttulo2"/>
-      </w:pPr>
-      <w:bookmarkStart w:id="4" w:name="_Toc80311772"/>
-      <w:r>
-        <w:t xml:space="preserve">Modelo </w:t>
-      </w:r>
-      <w:r>
-        <w:t>Conceitual</w:t>
-      </w:r>
-      <w:bookmarkEnd w:id="4"/>
+          <w:rFonts w:ascii="Helvetica" w:hAnsi="Helvetica" w:cs="Helvetica"/>
+        </w:rPr>
+      </w:pPr>
+      <w:r>
+        <w:rPr>
+          <w:rFonts w:ascii="Helvetica" w:hAnsi="Helvetica" w:cs="Helvetica"/>
+        </w:rPr>
+        <w:t xml:space="preserve">Seguindo </w:t>
+      </w:r>
+      <w:r>
+        <w:rPr>
+          <w:rFonts w:ascii="Helvetica" w:hAnsi="Helvetica" w:cs="Helvetica"/>
+        </w:rPr>
+        <w:t xml:space="preserve">ao escopo e às solicitações do cliente Fernando Strada, foi desenvolvido um banco de dados que </w:t>
+      </w:r>
+      <w:r>
+        <w:rPr>
+          <w:rFonts w:ascii="Helvetica" w:hAnsi="Helvetica" w:cs="Helvetica"/>
+        </w:rPr>
+        <w:t>atend</w:t>
+      </w:r>
+      <w:r>
+        <w:rPr>
+          <w:rFonts w:ascii="Helvetica" w:hAnsi="Helvetica" w:cs="Helvetica"/>
+        </w:rPr>
+        <w:t>e a demanda</w:t>
+      </w:r>
+      <w:r>
+        <w:rPr>
+          <w:rFonts w:ascii="Helvetica" w:hAnsi="Helvetica" w:cs="Helvetica"/>
+        </w:rPr>
+        <w:t xml:space="preserve"> </w:t>
+      </w:r>
+      <w:r>
+        <w:rPr>
+          <w:rFonts w:ascii="Helvetica" w:hAnsi="Helvetica" w:cs="Helvetica"/>
+        </w:rPr>
+        <w:t>de sua gestão de registros</w:t>
+      </w:r>
+      <w:r>
+        <w:rPr>
+          <w:rFonts w:ascii="Helvetica" w:hAnsi="Helvetica" w:cs="Helvetica"/>
+        </w:rPr>
+        <w:t xml:space="preserve">, assim armazenando </w:t>
+      </w:r>
+      <w:r>
+        <w:rPr>
+          <w:rFonts w:ascii="Helvetica" w:hAnsi="Helvetica" w:cs="Helvetica"/>
+        </w:rPr>
+        <w:t xml:space="preserve">de forma acessível e relacional as informações a cerca de </w:t>
+      </w:r>
+      <w:r>
+        <w:rPr>
+          <w:rFonts w:ascii="Helvetica" w:hAnsi="Helvetica" w:cs="Helvetica"/>
+        </w:rPr>
+        <w:t xml:space="preserve">seus médicos, pacientes, administradores – usuários no geral -, consultas e </w:t>
+      </w:r>
+      <w:r>
+        <w:rPr>
+          <w:rFonts w:ascii="Helvetica" w:hAnsi="Helvetica" w:cs="Helvetica"/>
+        </w:rPr>
+        <w:t>especialidades</w:t>
+      </w:r>
+      <w:r>
+        <w:rPr>
+          <w:rFonts w:ascii="Helvetica" w:hAnsi="Helvetica" w:cs="Helvetica"/>
+        </w:rPr>
+        <w:t xml:space="preserve">. Para que isso fosse possível, </w:t>
+      </w:r>
+      <w:r>
+        <w:rPr>
+          <w:rFonts w:ascii="Helvetica" w:hAnsi="Helvetica" w:cs="Helvetica"/>
+        </w:rPr>
+        <w:t xml:space="preserve">as ferramentas como Trello e </w:t>
+      </w:r>
+      <w:r>
+        <w:rPr>
+          <w:rFonts w:ascii="Helvetica" w:hAnsi="Helvetica" w:cs="Helvetica"/>
+        </w:rPr>
+        <w:t>SQL Server foram imprescindíve</w:t>
+      </w:r>
+      <w:r>
+        <w:rPr>
+          <w:rFonts w:ascii="Helvetica" w:hAnsi="Helvetica" w:cs="Helvetica"/>
+        </w:rPr>
+        <w:t>is</w:t>
+      </w:r>
+      <w:r>
+        <w:rPr>
+          <w:rFonts w:ascii="Helvetica" w:hAnsi="Helvetica" w:cs="Helvetica"/>
+        </w:rPr>
+        <w:t xml:space="preserve"> </w:t>
+      </w:r>
+      <w:r>
+        <w:rPr>
+          <w:rFonts w:ascii="Helvetica" w:hAnsi="Helvetica" w:cs="Helvetica"/>
+        </w:rPr>
+        <w:t>neste processo e permitiram que</w:t>
+      </w:r>
+      <w:r>
+        <w:rPr>
+          <w:rFonts w:ascii="Helvetica" w:hAnsi="Helvetica" w:cs="Helvetica"/>
+        </w:rPr>
+        <w:t xml:space="preserve"> as petições do cliente </w:t>
+      </w:r>
+      <w:r>
+        <w:rPr>
+          <w:rFonts w:ascii="Helvetica" w:hAnsi="Helvetica" w:cs="Helvetica"/>
+        </w:rPr>
+        <w:t>não fossem descartadas</w:t>
+      </w:r>
+      <w:r>
+        <w:rPr>
+          <w:rFonts w:ascii="Helvetica" w:hAnsi="Helvetica" w:cs="Helvetica"/>
+        </w:rPr>
+        <w:t xml:space="preserve">. </w:t>
+      </w:r>
+      <w:r>
+        <w:rPr>
+          <w:rFonts w:ascii="Helvetica" w:hAnsi="Helvetica" w:cs="Helvetica"/>
+        </w:rPr>
+        <w:t>Dessa forma,</w:t>
+      </w:r>
+      <w:r>
+        <w:rPr>
+          <w:rFonts w:ascii="Helvetica" w:hAnsi="Helvetica" w:cs="Helvetica"/>
+        </w:rPr>
+        <w:t xml:space="preserve"> Strada </w:t>
+      </w:r>
+      <w:r>
+        <w:rPr>
+          <w:rFonts w:ascii="Helvetica" w:hAnsi="Helvetica" w:cs="Helvetica"/>
+        </w:rPr>
+        <w:t xml:space="preserve">possui um sistema mais otimizado </w:t>
+      </w:r>
+      <w:r>
+        <w:rPr>
+          <w:rFonts w:ascii="Helvetica" w:hAnsi="Helvetica" w:cs="Helvetica"/>
+        </w:rPr>
+        <w:t xml:space="preserve">e capaz de automatizar a administração </w:t>
+      </w:r>
+      <w:r>
+        <w:rPr>
+          <w:rFonts w:ascii="Helvetica" w:hAnsi="Helvetica" w:cs="Helvetica"/>
+        </w:rPr>
+        <w:t>da sua empresa.</w:t>
+      </w:r>
+      <w:r>
+        <w:rPr>
+          <w:rFonts w:ascii="Helvetica" w:hAnsi="Helvetica" w:cs="Helvetica"/>
+        </w:rPr>
+        <w:t xml:space="preserve"> </w:t>
+      </w:r>
     </w:p>
     <w:p>
       <w:pPr>
@@ -1354,31 +1517,19 @@
         <w:ind w:left="-5" w:hanging="10"/>
         <w:jc w:val="both"/>
         <w:rPr>
-          <w:sz w:val="24"/>
-        </w:rPr>
-      </w:pPr>
-      <w:r>
-        <w:rPr>
-          <w:sz w:val="24"/>
-        </w:rPr>
-        <w:t>Insira aqui u</w:t>
-      </w:r>
-      <w:r>
-        <w:rPr>
-          <w:sz w:val="24"/>
-        </w:rPr>
-        <w:t>ma breve descrição sobre o modelo conceitual e a imagem exportada</w:t>
-      </w:r>
-    </w:p>
-    <w:p>
-      <w:pPr>
-        <w:pStyle w:val="Ttulo2"/>
-      </w:pPr>
-      <w:bookmarkStart w:id="5" w:name="_Toc80311773"/>
-      <w:r>
-        <w:t>Modelo Lógico</w:t>
-      </w:r>
-      <w:bookmarkEnd w:id="5"/>
+          <w:rFonts w:ascii="Helvetica" w:hAnsi="Helvetica" w:cs="Helvetica"/>
+        </w:rPr>
+      </w:pPr>
+    </w:p>
+    <w:p>
+      <w:pPr>
+        <w:pStyle w:val="Ttulo1"/>
+      </w:pPr>
+      <w:bookmarkStart w:id="2" w:name="_Toc80311770"/>
+      <w:r>
+        <w:t>Banco de dados relacional</w:t>
+      </w:r>
+      <w:bookmarkEnd w:id="2"/>
     </w:p>
     <w:p>
       <w:pPr>
@@ -1386,25 +1537,276 @@
         <w:ind w:left="-5" w:hanging="10"/>
         <w:jc w:val="both"/>
         <w:rPr>
-          <w:sz w:val="24"/>
-        </w:rPr>
-      </w:pPr>
-      <w:r>
-        <w:rPr>
-          <w:sz w:val="24"/>
-        </w:rPr>
-        <w:t>Insira aqui uma breve descrição sobre o modelo lógico e a imagem exportada</w:t>
-      </w:r>
-    </w:p>
-    <w:p>
-      <w:pPr>
-        <w:pStyle w:val="Ttulo2"/>
-      </w:pPr>
-      <w:bookmarkStart w:id="6" w:name="_Toc80311774"/>
-      <w:r>
-        <w:t>Modelo Físico</w:t>
-      </w:r>
-      <w:bookmarkEnd w:id="6"/>
+          <w:rFonts w:ascii="Helvetica" w:eastAsia="Times New Roman" w:hAnsi="Helvetica" w:cs="Helvetica"/>
+          <w:color w:val="auto"/>
+        </w:rPr>
+      </w:pPr>
+      <w:r>
+        <w:rPr>
+          <w:rFonts w:ascii="Helvetica" w:eastAsia="Times New Roman" w:hAnsi="Helvetica" w:cs="Helvetica"/>
+          <w:color w:val="auto"/>
+        </w:rPr>
+        <w:t>Um ba</w:t>
+      </w:r>
+      <w:r>
+        <w:rPr>
+          <w:rFonts w:ascii="Helvetica" w:eastAsia="Times New Roman" w:hAnsi="Helvetica" w:cs="Helvetica"/>
+          <w:color w:val="auto"/>
+        </w:rPr>
+        <w:t>n</w:t>
+      </w:r>
+      <w:r>
+        <w:rPr>
+          <w:rFonts w:ascii="Helvetica" w:eastAsia="Times New Roman" w:hAnsi="Helvetica" w:cs="Helvetica"/>
+          <w:color w:val="auto"/>
+        </w:rPr>
+        <w:t>co de dados</w:t>
+      </w:r>
+      <w:r>
+        <w:rPr>
+          <w:rFonts w:ascii="Helvetica" w:eastAsia="Times New Roman" w:hAnsi="Helvetica" w:cs="Helvetica"/>
+          <w:color w:val="auto"/>
+        </w:rPr>
+        <w:t xml:space="preserve"> relacional</w:t>
+      </w:r>
+      <w:r>
+        <w:rPr>
+          <w:rFonts w:ascii="Helvetica" w:eastAsia="Times New Roman" w:hAnsi="Helvetica" w:cs="Helvetica"/>
+          <w:color w:val="auto"/>
+        </w:rPr>
+        <w:t>,</w:t>
+      </w:r>
+      <w:r>
+        <w:rPr>
+          <w:rFonts w:ascii="Helvetica" w:eastAsia="Times New Roman" w:hAnsi="Helvetica" w:cs="Helvetica"/>
+          <w:color w:val="auto"/>
+        </w:rPr>
+        <w:t xml:space="preserve"> como a nomenclatura já propõe</w:t>
+      </w:r>
+      <w:r>
+        <w:rPr>
+          <w:rFonts w:ascii="Helvetica" w:eastAsia="Times New Roman" w:hAnsi="Helvetica" w:cs="Helvetica"/>
+          <w:color w:val="auto"/>
+        </w:rPr>
+        <w:t>,</w:t>
+      </w:r>
+      <w:r>
+        <w:rPr>
+          <w:rFonts w:ascii="Helvetica" w:eastAsia="Times New Roman" w:hAnsi="Helvetica" w:cs="Helvetica"/>
+          <w:color w:val="auto"/>
+        </w:rPr>
+        <w:t xml:space="preserve"> é</w:t>
+      </w:r>
+      <w:r>
+        <w:rPr>
+          <w:rFonts w:ascii="Helvetica" w:eastAsia="Times New Roman" w:hAnsi="Helvetica" w:cs="Helvetica"/>
+          <w:color w:val="auto"/>
+        </w:rPr>
+        <w:t xml:space="preserve"> </w:t>
+      </w:r>
+      <w:r>
+        <w:rPr>
+          <w:rFonts w:ascii="Helvetica" w:eastAsia="Times New Roman" w:hAnsi="Helvetica" w:cs="Helvetica"/>
+          <w:color w:val="auto"/>
+        </w:rPr>
+        <w:t>um tipo de armazena</w:t>
+      </w:r>
+      <w:r>
+        <w:rPr>
+          <w:rFonts w:ascii="Helvetica" w:eastAsia="Times New Roman" w:hAnsi="Helvetica" w:cs="Helvetica"/>
+          <w:color w:val="auto"/>
+        </w:rPr>
+        <w:t>mento organizado</w:t>
+      </w:r>
+      <w:r>
+        <w:rPr>
+          <w:rFonts w:ascii="Helvetica" w:eastAsia="Times New Roman" w:hAnsi="Helvetica" w:cs="Helvetica"/>
+          <w:color w:val="auto"/>
+        </w:rPr>
+        <w:t xml:space="preserve"> no qual </w:t>
+      </w:r>
+      <w:r>
+        <w:rPr>
+          <w:rFonts w:ascii="Helvetica" w:eastAsia="Times New Roman" w:hAnsi="Helvetica" w:cs="Helvetica"/>
+          <w:color w:val="auto"/>
+        </w:rPr>
+        <w:t>os dados</w:t>
+      </w:r>
+      <w:r>
+        <w:rPr>
+          <w:rFonts w:ascii="Helvetica" w:eastAsia="Times New Roman" w:hAnsi="Helvetica" w:cs="Helvetica"/>
+          <w:color w:val="auto"/>
+        </w:rPr>
+        <w:t xml:space="preserve"> se relacionam entre si</w:t>
+      </w:r>
+      <w:r>
+        <w:rPr>
+          <w:rFonts w:ascii="Helvetica" w:eastAsia="Times New Roman" w:hAnsi="Helvetica" w:cs="Helvetica"/>
+          <w:color w:val="auto"/>
+        </w:rPr>
+        <w:t>.</w:t>
+      </w:r>
+      <w:r>
+        <w:rPr>
+          <w:rFonts w:ascii="Helvetica" w:eastAsia="Times New Roman" w:hAnsi="Helvetica" w:cs="Helvetica"/>
+          <w:color w:val="auto"/>
+        </w:rPr>
+        <w:t xml:space="preserve"> Dessa maneira</w:t>
+      </w:r>
+      <w:r>
+        <w:rPr>
+          <w:rFonts w:ascii="Helvetica" w:eastAsia="Times New Roman" w:hAnsi="Helvetica" w:cs="Helvetica"/>
+          <w:color w:val="auto"/>
+        </w:rPr>
+        <w:t xml:space="preserve">, o modelo relacional permite </w:t>
+      </w:r>
+      <w:r>
+        <w:rPr>
+          <w:rFonts w:ascii="Helvetica" w:eastAsia="Times New Roman" w:hAnsi="Helvetica" w:cs="Helvetica"/>
+          <w:color w:val="auto"/>
+        </w:rPr>
+        <w:t>a conservação d</w:t>
+      </w:r>
+      <w:r>
+        <w:rPr>
+          <w:rFonts w:ascii="Helvetica" w:eastAsia="Times New Roman" w:hAnsi="Helvetica" w:cs="Helvetica"/>
+          <w:color w:val="auto"/>
+        </w:rPr>
+        <w:t>os elementos</w:t>
+      </w:r>
+      <w:r>
+        <w:rPr>
+          <w:rFonts w:ascii="Helvetica" w:eastAsia="Times New Roman" w:hAnsi="Helvetica" w:cs="Helvetica"/>
+          <w:color w:val="auto"/>
+        </w:rPr>
+        <w:t xml:space="preserve"> de maneira mais i</w:t>
+      </w:r>
+      <w:r>
+        <w:rPr>
+          <w:rFonts w:ascii="Helvetica" w:eastAsia="Times New Roman" w:hAnsi="Helvetica" w:cs="Helvetica"/>
+          <w:color w:val="auto"/>
+        </w:rPr>
+        <w:t xml:space="preserve">ntuitiva e próxima </w:t>
+      </w:r>
+      <w:r>
+        <w:rPr>
+          <w:rFonts w:ascii="Helvetica" w:eastAsia="Times New Roman" w:hAnsi="Helvetica" w:cs="Helvetica"/>
+          <w:color w:val="auto"/>
+        </w:rPr>
+        <w:t xml:space="preserve">o que acarreta </w:t>
+      </w:r>
+      <w:r>
+        <w:rPr>
+          <w:rFonts w:ascii="Helvetica" w:eastAsia="Times New Roman" w:hAnsi="Helvetica" w:cs="Helvetica"/>
+          <w:color w:val="auto"/>
+        </w:rPr>
+        <w:t xml:space="preserve">melhor acessibilidade. </w:t>
+      </w:r>
+      <w:r>
+        <w:rPr>
+          <w:rFonts w:ascii="Helvetica" w:eastAsia="Times New Roman" w:hAnsi="Helvetica" w:cs="Helvetica"/>
+          <w:color w:val="auto"/>
+        </w:rPr>
+        <w:t xml:space="preserve">Visto que toda aplicação exige </w:t>
+      </w:r>
+      <w:r>
+        <w:rPr>
+          <w:rFonts w:ascii="Helvetica" w:eastAsia="Times New Roman" w:hAnsi="Helvetica" w:cs="Helvetica"/>
+          <w:color w:val="auto"/>
+        </w:rPr>
+        <w:t xml:space="preserve">armazenamento, é de suma importância </w:t>
+      </w:r>
+      <w:r>
+        <w:rPr>
+          <w:rFonts w:ascii="Helvetica" w:eastAsia="Times New Roman" w:hAnsi="Helvetica" w:cs="Helvetica"/>
+          <w:color w:val="auto"/>
+        </w:rPr>
+        <w:t>a presença e utilização de um banco de dados</w:t>
+      </w:r>
+      <w:r>
+        <w:rPr>
+          <w:rFonts w:ascii="Helvetica" w:eastAsia="Times New Roman" w:hAnsi="Helvetica" w:cs="Helvetica"/>
+          <w:color w:val="auto"/>
+        </w:rPr>
+        <w:t xml:space="preserve">, pois a manipulação de </w:t>
+      </w:r>
+      <w:r>
+        <w:rPr>
+          <w:rFonts w:ascii="Helvetica" w:eastAsia="Times New Roman" w:hAnsi="Helvetica" w:cs="Helvetica"/>
+          <w:color w:val="auto"/>
+        </w:rPr>
+        <w:t xml:space="preserve">dados se torna mais </w:t>
+      </w:r>
+      <w:r>
+        <w:rPr>
+          <w:rFonts w:ascii="Helvetica" w:eastAsia="Times New Roman" w:hAnsi="Helvetica" w:cs="Helvetica"/>
+          <w:color w:val="auto"/>
+        </w:rPr>
+        <w:t xml:space="preserve">simplificada, </w:t>
+      </w:r>
+      <w:r>
+        <w:rPr>
+          <w:rFonts w:ascii="Helvetica" w:eastAsia="Times New Roman" w:hAnsi="Helvetica" w:cs="Helvetica"/>
+          <w:color w:val="auto"/>
+        </w:rPr>
+        <w:t>alé</w:t>
+      </w:r>
+      <w:r>
+        <w:rPr>
+          <w:rFonts w:ascii="Helvetica" w:eastAsia="Times New Roman" w:hAnsi="Helvetica" w:cs="Helvetica"/>
+          <w:color w:val="auto"/>
+        </w:rPr>
+        <w:t>m</w:t>
+      </w:r>
+      <w:r>
+        <w:rPr>
+          <w:rFonts w:ascii="Helvetica" w:eastAsia="Times New Roman" w:hAnsi="Helvetica" w:cs="Helvetica"/>
+          <w:color w:val="auto"/>
+        </w:rPr>
+        <w:t xml:space="preserve"> de</w:t>
+      </w:r>
+      <w:r>
+        <w:rPr>
+          <w:rFonts w:ascii="Helvetica" w:eastAsia="Times New Roman" w:hAnsi="Helvetica" w:cs="Helvetica"/>
+          <w:color w:val="auto"/>
+        </w:rPr>
+        <w:t xml:space="preserve"> garantir</w:t>
+      </w:r>
+      <w:r>
+        <w:rPr>
+          <w:rFonts w:ascii="Helvetica" w:eastAsia="Times New Roman" w:hAnsi="Helvetica" w:cs="Helvetica"/>
+          <w:color w:val="auto"/>
+        </w:rPr>
+        <w:t xml:space="preserve"> melhor</w:t>
+      </w:r>
+      <w:r>
+        <w:rPr>
+          <w:rFonts w:ascii="Helvetica" w:eastAsia="Times New Roman" w:hAnsi="Helvetica" w:cs="Helvetica"/>
+          <w:color w:val="auto"/>
+        </w:rPr>
+        <w:t xml:space="preserve"> </w:t>
+      </w:r>
+      <w:r>
+        <w:rPr>
+          <w:rFonts w:ascii="Helvetica" w:eastAsia="Times New Roman" w:hAnsi="Helvetica" w:cs="Helvetica"/>
+          <w:color w:val="auto"/>
+        </w:rPr>
+        <w:t>precisão, eficiência</w:t>
+      </w:r>
+      <w:r>
+        <w:rPr>
+          <w:rFonts w:ascii="Helvetica" w:eastAsia="Times New Roman" w:hAnsi="Helvetica" w:cs="Helvetica"/>
+          <w:color w:val="auto"/>
+        </w:rPr>
+        <w:t xml:space="preserve"> e integridade do sistema </w:t>
+      </w:r>
+      <w:r>
+        <w:rPr>
+          <w:rFonts w:ascii="Helvetica" w:eastAsia="Times New Roman" w:hAnsi="Helvetica" w:cs="Helvetica"/>
+          <w:color w:val="auto"/>
+        </w:rPr>
+        <w:t>em questão.</w:t>
+      </w:r>
     </w:p>
     <w:p>
       <w:pPr>
@@ -1415,23 +1817,521 @@
           <w:sz w:val="24"/>
         </w:rPr>
       </w:pPr>
+    </w:p>
+    <w:p>
+      <w:pPr>
+        <w:pStyle w:val="Ttulo1"/>
+      </w:pPr>
+      <w:bookmarkStart w:id="3" w:name="_Toc80311771"/>
+      <w:r>
+        <w:t>Modelagem de dados</w:t>
+      </w:r>
+      <w:bookmarkEnd w:id="3"/>
+    </w:p>
+    <w:p>
+      <w:pPr>
+        <w:spacing w:after="0" w:line="240" w:lineRule="auto"/>
+        <w:textAlignment w:val="baseline"/>
+        <w:rPr>
+          <w:rFonts w:ascii="Helvetica" w:eastAsia="Times New Roman" w:hAnsi="Helvetica" w:cs="Helvetica"/>
+          <w:color w:val="auto"/>
+        </w:rPr>
+      </w:pPr>
+      <w:bookmarkStart w:id="4" w:name="_Toc80311772"/>
+      <w:r>
+        <w:rPr>
+          <w:rFonts w:ascii="Helvetica" w:eastAsia="Times New Roman" w:hAnsi="Helvetica" w:cs="Helvetica"/>
+          <w:color w:val="auto"/>
+        </w:rPr>
+        <w:t xml:space="preserve">A modelagem </w:t>
+      </w:r>
+      <w:r>
+        <w:rPr>
+          <w:rFonts w:ascii="Helvetica" w:eastAsia="Times New Roman" w:hAnsi="Helvetica" w:cs="Helvetica"/>
+          <w:color w:val="auto"/>
+        </w:rPr>
+        <w:t xml:space="preserve">de dados </w:t>
+      </w:r>
+      <w:r>
+        <w:rPr>
+          <w:rFonts w:ascii="Helvetica" w:eastAsia="Times New Roman" w:hAnsi="Helvetica" w:cs="Helvetica"/>
+          <w:color w:val="auto"/>
+        </w:rPr>
+        <w:t xml:space="preserve">se dá como primordial para </w:t>
+      </w:r>
+      <w:r>
+        <w:rPr>
+          <w:rFonts w:ascii="Helvetica" w:eastAsia="Times New Roman" w:hAnsi="Helvetica" w:cs="Helvetica"/>
+          <w:color w:val="auto"/>
+        </w:rPr>
+        <w:t>um projeto d</w:t>
+      </w:r>
+      <w:r>
+        <w:rPr>
+          <w:rFonts w:ascii="Helvetica" w:eastAsia="Times New Roman" w:hAnsi="Helvetica" w:cs="Helvetica"/>
+          <w:color w:val="auto"/>
+        </w:rPr>
+        <w:t>e</w:t>
+      </w:r>
+      <w:r>
+        <w:rPr>
+          <w:rFonts w:ascii="Helvetica" w:eastAsia="Times New Roman" w:hAnsi="Helvetica" w:cs="Helvetica"/>
+          <w:color w:val="auto"/>
+        </w:rPr>
+        <w:t xml:space="preserve"> banco de dados, sendo </w:t>
+      </w:r>
+      <w:r>
+        <w:rPr>
+          <w:rFonts w:ascii="Helvetica" w:eastAsia="Times New Roman" w:hAnsi="Helvetica" w:cs="Helvetica"/>
+          <w:color w:val="auto"/>
+        </w:rPr>
+        <w:t>seu</w:t>
+      </w:r>
+      <w:r>
+        <w:rPr>
+          <w:rFonts w:ascii="Helvetica" w:eastAsia="Times New Roman" w:hAnsi="Helvetica" w:cs="Helvetica"/>
+          <w:color w:val="auto"/>
+        </w:rPr>
+        <w:t xml:space="preserve"> principal objetivo representar as informações</w:t>
+      </w:r>
+      <w:r>
+        <w:rPr>
+          <w:rFonts w:ascii="Helvetica" w:eastAsia="Times New Roman" w:hAnsi="Helvetica" w:cs="Helvetica"/>
+          <w:color w:val="auto"/>
+        </w:rPr>
+        <w:t xml:space="preserve"> através do Modelo de Entidade Relacionamento (MER)</w:t>
+      </w:r>
+      <w:r>
+        <w:rPr>
+          <w:rFonts w:ascii="Helvetica" w:eastAsia="Times New Roman" w:hAnsi="Helvetica" w:cs="Helvetica"/>
+          <w:color w:val="auto"/>
+        </w:rPr>
+        <w:t>.</w:t>
+      </w:r>
+      <w:r>
+        <w:rPr>
+          <w:rFonts w:ascii="Helvetica" w:eastAsia="Times New Roman" w:hAnsi="Helvetica" w:cs="Helvetica"/>
+          <w:color w:val="auto"/>
+        </w:rPr>
+        <w:t xml:space="preserve"> Visto que os sistemas de banco de dados geralmente são relacionais, </w:t>
+      </w:r>
+      <w:r>
+        <w:rPr>
+          <w:rFonts w:ascii="Helvetica" w:eastAsia="Times New Roman" w:hAnsi="Helvetica" w:cs="Helvetica"/>
+          <w:color w:val="auto"/>
+        </w:rPr>
+        <w:t>o acesso é mais rápido e efic</w:t>
+      </w:r>
+      <w:r>
+        <w:rPr>
+          <w:rFonts w:ascii="Helvetica" w:eastAsia="Times New Roman" w:hAnsi="Helvetica" w:cs="Helvetica"/>
+          <w:color w:val="auto"/>
+        </w:rPr>
+        <w:t>az</w:t>
+      </w:r>
+      <w:r>
+        <w:rPr>
+          <w:rFonts w:ascii="Helvetica" w:eastAsia="Times New Roman" w:hAnsi="Helvetica" w:cs="Helvetica"/>
+          <w:color w:val="auto"/>
+        </w:rPr>
+        <w:t>, além de ser baseado em noções simpl</w:t>
+      </w:r>
+      <w:r>
+        <w:rPr>
+          <w:rFonts w:ascii="Helvetica" w:eastAsia="Times New Roman" w:hAnsi="Helvetica" w:cs="Helvetica"/>
+          <w:color w:val="auto"/>
+        </w:rPr>
+        <w:t>ificadas</w:t>
+      </w:r>
+      <w:r>
+        <w:rPr>
+          <w:rFonts w:ascii="Helvetica" w:eastAsia="Times New Roman" w:hAnsi="Helvetica" w:cs="Helvetica"/>
+          <w:color w:val="auto"/>
+        </w:rPr>
+        <w:t xml:space="preserve"> e intuitivas</w:t>
+      </w:r>
+      <w:r>
+        <w:rPr>
+          <w:rFonts w:ascii="Helvetica" w:eastAsia="Times New Roman" w:hAnsi="Helvetica" w:cs="Helvetica"/>
+          <w:color w:val="auto"/>
+        </w:rPr>
+        <w:t>, portanto é fundamental a organização nesta etapa.</w:t>
+      </w:r>
+      <w:r>
+        <w:rPr>
+          <w:rFonts w:ascii="Helvetica" w:eastAsia="Times New Roman" w:hAnsi="Helvetica" w:cs="Helvetica"/>
+          <w:color w:val="auto"/>
+        </w:rPr>
+        <w:br/>
+      </w:r>
+    </w:p>
+    <w:p>
+      <w:pPr>
+        <w:pStyle w:val="Ttulo2"/>
+      </w:pPr>
+      <w:r>
+        <w:t xml:space="preserve">Modelo </w:t>
+      </w:r>
+      <w:r>
+        <w:t>Conceitual</w:t>
+      </w:r>
+      <w:bookmarkEnd w:id="4"/>
+    </w:p>
+    <w:p>
+      <w:pPr>
+        <w:rPr>
+          <w:rFonts w:ascii="Helvetica" w:hAnsi="Helvetica" w:cs="Helvetica"/>
+          <w:color w:val="auto"/>
+        </w:rPr>
+      </w:pPr>
+      <w:bookmarkStart w:id="5" w:name="_Toc80311773"/>
+      <w:r>
+        <w:rPr>
+          <w:rFonts w:ascii="Helvetica" w:hAnsi="Helvetica" w:cs="Helvetica"/>
+          <w:color w:val="auto"/>
+        </w:rPr>
+        <w:t xml:space="preserve">O modelo </w:t>
+      </w:r>
+      <w:r>
+        <w:rPr>
+          <w:rFonts w:ascii="Helvetica" w:hAnsi="Helvetica" w:cs="Helvetica"/>
+          <w:color w:val="auto"/>
+        </w:rPr>
+        <w:t xml:space="preserve">conceitual costuma ser </w:t>
+      </w:r>
+      <w:r>
+        <w:rPr>
+          <w:rFonts w:ascii="Helvetica" w:hAnsi="Helvetica" w:cs="Helvetica"/>
+          <w:color w:val="auto"/>
+        </w:rPr>
+        <w:t xml:space="preserve">a primeira parte da modelagem </w:t>
+      </w:r>
+      <w:r>
+        <w:rPr>
+          <w:rFonts w:ascii="Helvetica" w:hAnsi="Helvetica" w:cs="Helvetica"/>
+          <w:color w:val="auto"/>
+        </w:rPr>
+        <w:t>(não obrigatoriamente), tem como objetivo traçar uma primeira organização mais simples do projeto, trazendo as classes e as respectivas cardinalidades que haverá entre elas.</w:t>
+      </w:r>
+    </w:p>
+    <w:p>
+      <w:pPr>
+        <w:ind w:firstLine="708"/>
+        <w:jc w:val="center"/>
+        <w:rPr>
+          <w:rFonts w:ascii="Helvetica" w:hAnsi="Helvetica" w:cs="Helvetica"/>
+          <w:color w:val="auto"/>
+        </w:rPr>
+      </w:pPr>
+      <w:r>
+        <w:rPr>
+          <w:rFonts w:ascii="Helvetica" w:hAnsi="Helvetica" w:cs="Helvetica"/>
+          <w:noProof/>
+          <w:color w:val="auto"/>
+        </w:rPr>
+        <w:lastRenderedPageBreak/>
+        <w:drawing>
+          <wp:anchor distT="0" distB="0" distL="114300" distR="114300" simplePos="0" relativeHeight="251658240" behindDoc="1" locked="0" layoutInCell="1" allowOverlap="1" wp14:anchorId="43580C39" wp14:editId="690C6F4B">
+            <wp:simplePos x="0" y="0"/>
+            <wp:positionH relativeFrom="page">
+              <wp:align>center</wp:align>
+            </wp:positionH>
+            <wp:positionV relativeFrom="paragraph">
+              <wp:posOffset>85725</wp:posOffset>
+            </wp:positionV>
+            <wp:extent cx="5262245" cy="5161915"/>
+            <wp:effectExtent l="0" t="0" r="0" b="635"/>
+            <wp:wrapTight wrapText="bothSides">
+              <wp:wrapPolygon edited="0">
+                <wp:start x="0" y="0"/>
+                <wp:lineTo x="0" y="21523"/>
+                <wp:lineTo x="21504" y="21523"/>
+                <wp:lineTo x="21504" y="0"/>
+                <wp:lineTo x="0" y="0"/>
+              </wp:wrapPolygon>
+            </wp:wrapTight>
+            <wp:docPr id="4" name="Imagem 4" descr="Diagrama&#10;&#10;Descrição gerada automaticamente"/>
+            <wp:cNvGraphicFramePr>
+              <a:graphicFrameLocks xmlns:a="http://schemas.openxmlformats.org/drawingml/2006/main" noChangeAspect="1"/>
+            </wp:cNvGraphicFramePr>
+            <a:graphic xmlns:a="http://schemas.openxmlformats.org/drawingml/2006/main">
+              <a:graphicData uri="http://schemas.openxmlformats.org/drawingml/2006/picture">
+                <pic:pic xmlns:pic="http://schemas.openxmlformats.org/drawingml/2006/picture">
+                  <pic:nvPicPr>
+                    <pic:cNvPr id="4" name="Imagem 4" descr="Diagrama&#10;&#10;Descrição gerada automaticamente"/>
+                    <pic:cNvPicPr/>
+                  </pic:nvPicPr>
+                  <pic:blipFill>
+                    <a:blip r:embed="rId8">
+                      <a:extLst>
+                        <a:ext uri="{28A0092B-C50C-407E-A947-70E740481C1C}">
+                          <a14:useLocalDpi xmlns:a14="http://schemas.microsoft.com/office/drawing/2010/main" val="0"/>
+                        </a:ext>
+                      </a:extLst>
+                    </a:blip>
+                    <a:stretch>
+                      <a:fillRect/>
+                    </a:stretch>
+                  </pic:blipFill>
+                  <pic:spPr>
+                    <a:xfrm>
+                      <a:off x="0" y="0"/>
+                      <a:ext cx="5262245" cy="5161915"/>
+                    </a:xfrm>
+                    <a:prstGeom prst="rect">
+                      <a:avLst/>
+                    </a:prstGeom>
+                  </pic:spPr>
+                </pic:pic>
+              </a:graphicData>
+            </a:graphic>
+          </wp:anchor>
+        </w:drawing>
+      </w:r>
+    </w:p>
+    <w:p>
+      <w:pPr>
+        <w:pStyle w:val="Ttulo2"/>
+      </w:pPr>
+      <w:r>
+        <w:t>Modelo Lógico</w:t>
+      </w:r>
+      <w:bookmarkEnd w:id="5"/>
+    </w:p>
+    <w:p>
+      <w:pPr>
+        <w:rPr>
+          <w:rFonts w:ascii="Helvetica" w:hAnsi="Helvetica" w:cs="Helvetica"/>
+          <w:color w:val="auto"/>
+        </w:rPr>
+      </w:pPr>
+      <w:bookmarkStart w:id="6" w:name="_Toc80311774"/>
+      <w:r>
+        <w:rPr>
+          <w:rFonts w:ascii="Helvetica" w:hAnsi="Helvetica" w:cs="Helvetica"/>
+          <w:color w:val="auto"/>
+        </w:rPr>
+        <w:t>A modelagem lógica é um protótipo mais aprofundado e mais sólido do modelo conceitual, trazendo uma visão mais ampla das necessidades do negócio, envolve</w:t>
+      </w:r>
+      <w:r>
+        <w:rPr>
+          <w:rFonts w:ascii="Helvetica" w:hAnsi="Helvetica" w:cs="Helvetica"/>
+          <w:color w:val="auto"/>
+        </w:rPr>
+        <w:t>ndo</w:t>
+      </w:r>
+      <w:r>
+        <w:rPr>
+          <w:rFonts w:ascii="Helvetica" w:hAnsi="Helvetica" w:cs="Helvetica"/>
+          <w:color w:val="auto"/>
+        </w:rPr>
+        <w:t xml:space="preserve"> as cardinalidades de forma mais dinâmica, as relações entre as chaves primárias e estrangeiras, além dos atributos de cada entidade.</w:t>
+      </w:r>
+    </w:p>
+    <w:p>
+      <w:pPr>
+        <w:ind w:firstLine="708"/>
+        <w:rPr>
+          <w:rFonts w:ascii="Helvetica" w:hAnsi="Helvetica" w:cs="Helvetica"/>
+          <w:color w:val="auto"/>
+        </w:rPr>
+      </w:pPr>
+      <w:r>
+        <w:rPr>
+          <w:rFonts w:ascii="Helvetica" w:hAnsi="Helvetica" w:cs="Helvetica"/>
+          <w:noProof/>
+          <w:color w:val="auto"/>
+        </w:rPr>
+        <w:lastRenderedPageBreak/>
+        <w:drawing>
+          <wp:inline distT="0" distB="0" distL="0" distR="0" wp14:anchorId="46286D16" wp14:editId="5262E126">
+            <wp:extent cx="5405120" cy="5850890"/>
+            <wp:effectExtent l="0" t="0" r="5080" b="0"/>
+            <wp:docPr id="6" name="Imagem 6" descr="Diagrama&#10;&#10;Descrição gerada automaticamente"/>
+            <wp:cNvGraphicFramePr>
+              <a:graphicFrameLocks xmlns:a="http://schemas.openxmlformats.org/drawingml/2006/main" noChangeAspect="1"/>
+            </wp:cNvGraphicFramePr>
+            <a:graphic xmlns:a="http://schemas.openxmlformats.org/drawingml/2006/main">
+              <a:graphicData uri="http://schemas.openxmlformats.org/drawingml/2006/picture">
+                <pic:pic xmlns:pic="http://schemas.openxmlformats.org/drawingml/2006/picture">
+                  <pic:nvPicPr>
+                    <pic:cNvPr id="6" name="Imagem 6" descr="Diagrama&#10;&#10;Descrição gerada automaticamente"/>
+                    <pic:cNvPicPr/>
+                  </pic:nvPicPr>
+                  <pic:blipFill>
+                    <a:blip r:embed="rId9">
+                      <a:extLst>
+                        <a:ext uri="{28A0092B-C50C-407E-A947-70E740481C1C}">
+                          <a14:useLocalDpi xmlns:a14="http://schemas.microsoft.com/office/drawing/2010/main" val="0"/>
+                        </a:ext>
+                      </a:extLst>
+                    </a:blip>
+                    <a:stretch>
+                      <a:fillRect/>
+                    </a:stretch>
+                  </pic:blipFill>
+                  <pic:spPr>
+                    <a:xfrm>
+                      <a:off x="0" y="0"/>
+                      <a:ext cx="5405120" cy="5850890"/>
+                    </a:xfrm>
+                    <a:prstGeom prst="rect">
+                      <a:avLst/>
+                    </a:prstGeom>
+                  </pic:spPr>
+                </pic:pic>
+              </a:graphicData>
+            </a:graphic>
+          </wp:inline>
+        </w:drawing>
+      </w:r>
+    </w:p>
+    <w:p>
+      <w:pPr>
+        <w:ind w:firstLine="708"/>
+        <w:rPr>
+          <w:rFonts w:ascii="Helvetica" w:hAnsi="Helvetica" w:cs="Helvetica"/>
+          <w:color w:val="auto"/>
+        </w:rPr>
+      </w:pPr>
+    </w:p>
+    <w:p>
+      <w:pPr>
+        <w:ind w:firstLine="708"/>
+        <w:rPr>
+          <w:rFonts w:ascii="Helvetica" w:hAnsi="Helvetica" w:cs="Helvetica"/>
+          <w:color w:val="auto"/>
+        </w:rPr>
+      </w:pPr>
+    </w:p>
+    <w:p>
+      <w:pPr>
+        <w:ind w:firstLine="708"/>
+        <w:rPr>
+          <w:rFonts w:ascii="Helvetica" w:hAnsi="Helvetica" w:cs="Helvetica"/>
+          <w:color w:val="auto"/>
+        </w:rPr>
+      </w:pPr>
+    </w:p>
+    <w:p>
+      <w:pPr>
+        <w:ind w:firstLine="708"/>
+        <w:rPr>
+          <w:rFonts w:ascii="Helvetica" w:hAnsi="Helvetica" w:cs="Helvetica"/>
+          <w:color w:val="auto"/>
+        </w:rPr>
+      </w:pPr>
+    </w:p>
+    <w:p>
+      <w:pPr>
+        <w:pStyle w:val="Ttulo2"/>
+      </w:pPr>
+      <w:r>
+        <w:t>Modelo Físico</w:t>
+      </w:r>
+      <w:bookmarkEnd w:id="6"/>
+    </w:p>
+    <w:p>
+      <w:pPr>
+        <w:spacing w:line="276" w:lineRule="auto"/>
+        <w:jc w:val="both"/>
+        <w:rPr>
+          <w:rFonts w:ascii="Helvetica" w:hAnsi="Helvetica" w:cs="Helvetica"/>
+          <w:color w:val="auto"/>
+        </w:rPr>
+      </w:pPr>
       <w:r>
         <w:rPr>
           <w:sz w:val="24"/>
         </w:rPr>
-        <w:t>Insira aqui uma breve descrição sobre o modelo físico e a imagem exportada (</w:t>
-      </w:r>
-      <w:r>
+        <w:t xml:space="preserve">A </w:t>
+      </w:r>
+      <w:r>
+        <w:rPr>
+          <w:rFonts w:ascii="Helvetica" w:hAnsi="Helvetica" w:cs="Helvetica"/>
+          <w:color w:val="auto"/>
+        </w:rPr>
+        <w:t xml:space="preserve">modelagem física pode ser entendida como uma esquematização mais específica do escopo, já apresentando os dados em modelo de </w:t>
+      </w:r>
+      <w:r>
+        <w:rPr>
+          <w:rFonts w:ascii="Helvetica" w:hAnsi="Helvetica" w:cs="Helvetica"/>
+          <w:color w:val="auto"/>
+        </w:rPr>
+        <w:t>tabela ou diagrama, assim simulando o ba</w:t>
+      </w:r>
+      <w:r>
+        <w:rPr>
+          <w:rFonts w:ascii="Helvetica" w:hAnsi="Helvetica" w:cs="Helvetica"/>
+          <w:color w:val="auto"/>
+        </w:rPr>
+        <w:t>nco de dados.</w:t>
+      </w:r>
+    </w:p>
+    <w:p>
+      <w:pPr>
+        <w:spacing w:line="276" w:lineRule="auto"/>
+        <w:ind w:firstLine="713"/>
+        <w:jc w:val="both"/>
         <w:rPr>
           <w:sz w:val="24"/>
         </w:rPr>
-        <w:t>gerado através do SSMS, por exemplo</w:t>
-      </w:r>
-      <w:r>
-        <w:rPr>
+      </w:pPr>
+      <w:r>
+        <w:rPr>
+          <w:noProof/>
           <w:sz w:val="24"/>
         </w:rPr>
-        <w:t>)</w:t>
+        <w:lastRenderedPageBreak/>
+        <w:drawing>
+          <wp:anchor distT="0" distB="0" distL="114300" distR="114300" simplePos="0" relativeHeight="251659264" behindDoc="0" locked="0" layoutInCell="1" allowOverlap="1" wp14:anchorId="75A6197D" wp14:editId="3FA8DB21">
+            <wp:simplePos x="0" y="0"/>
+            <wp:positionH relativeFrom="margin">
+              <wp:posOffset>-21590</wp:posOffset>
+            </wp:positionH>
+            <wp:positionV relativeFrom="paragraph">
+              <wp:posOffset>190500</wp:posOffset>
+            </wp:positionV>
+            <wp:extent cx="5806669" cy="4086225"/>
+            <wp:effectExtent l="0" t="0" r="3810" b="0"/>
+            <wp:wrapSquare wrapText="bothSides"/>
+            <wp:docPr id="3" name="Imagem 3" descr="Tela de computador com texto preto sobre fundo branco&#10;&#10;Descrição gerada automaticamente"/>
+            <wp:cNvGraphicFramePr>
+              <a:graphicFrameLocks xmlns:a="http://schemas.openxmlformats.org/drawingml/2006/main" noChangeAspect="1"/>
+            </wp:cNvGraphicFramePr>
+            <a:graphic xmlns:a="http://schemas.openxmlformats.org/drawingml/2006/main">
+              <a:graphicData uri="http://schemas.openxmlformats.org/drawingml/2006/picture">
+                <pic:pic xmlns:pic="http://schemas.openxmlformats.org/drawingml/2006/picture">
+                  <pic:nvPicPr>
+                    <pic:cNvPr id="3" name="Imagem 3" descr="Tela de computador com texto preto sobre fundo branco&#10;&#10;Descrição gerada automaticamente"/>
+                    <pic:cNvPicPr/>
+                  </pic:nvPicPr>
+                  <pic:blipFill>
+                    <a:blip r:embed="rId10">
+                      <a:extLst>
+                        <a:ext uri="{28A0092B-C50C-407E-A947-70E740481C1C}">
+                          <a14:useLocalDpi xmlns:a14="http://schemas.microsoft.com/office/drawing/2010/main" val="0"/>
+                        </a:ext>
+                      </a:extLst>
+                    </a:blip>
+                    <a:stretch>
+                      <a:fillRect/>
+                    </a:stretch>
+                  </pic:blipFill>
+                  <pic:spPr>
+                    <a:xfrm>
+                      <a:off x="0" y="0"/>
+                      <a:ext cx="5806669" cy="4086225"/>
+                    </a:xfrm>
+                    <a:prstGeom prst="rect">
+                      <a:avLst/>
+                    </a:prstGeom>
+                  </pic:spPr>
+                </pic:pic>
+              </a:graphicData>
+            </a:graphic>
+          </wp:anchor>
+        </w:drawing>
       </w:r>
     </w:p>
     <w:p>
@@ -1452,7 +2352,6 @@
         <w:tblLook w:val="04A0" w:firstRow="1" w:lastRow="0" w:firstColumn="1" w:lastColumn="0" w:noHBand="0" w:noVBand="1"/>
       </w:tblPr>
       <w:tblGrid>
-        <w:gridCol w:w="1417"/>
         <w:gridCol w:w="1417"/>
         <w:gridCol w:w="1417"/>
         <w:gridCol w:w="1417"/>
@@ -1563,27 +2462,6 @@
             </w:r>
           </w:p>
         </w:tc>
-        <w:tc>
-          <w:tcPr>
-            <w:tcW w:w="1417" w:type="dxa"/>
-            <w:vAlign w:val="center"/>
-          </w:tcPr>
-          <w:p>
-            <w:pPr>
-              <w:spacing w:line="276" w:lineRule="auto"/>
-              <w:jc w:val="center"/>
-              <w:rPr>
-                <w:sz w:val="24"/>
-              </w:rPr>
-            </w:pPr>
-            <w:r>
-              <w:rPr>
-                <w:sz w:val="24"/>
-              </w:rPr>
-              <w:t>Dia 5</w:t>
-            </w:r>
-          </w:p>
-        </w:tc>
       </w:tr>
       <w:tr>
         <w:tc>
@@ -1626,21 +2504,6 @@
               </w:rPr>
               <w:t>X</w:t>
             </w:r>
-          </w:p>
-        </w:tc>
-        <w:tc>
-          <w:tcPr>
-            <w:tcW w:w="1417" w:type="dxa"/>
-            <w:vAlign w:val="center"/>
-          </w:tcPr>
-          <w:p>
-            <w:pPr>
-              <w:spacing w:line="276" w:lineRule="auto"/>
-              <w:jc w:val="center"/>
-              <w:rPr>
-                <w:sz w:val="24"/>
-              </w:rPr>
-            </w:pPr>
           </w:p>
         </w:tc>
         <w:tc>
@@ -1724,6 +2587,12 @@
                 <w:sz w:val="24"/>
               </w:rPr>
             </w:pPr>
+            <w:r>
+              <w:rPr>
+                <w:sz w:val="24"/>
+              </w:rPr>
+              <w:t>X</w:t>
+            </w:r>
           </w:p>
         </w:tc>
         <w:tc>
@@ -1739,33 +2608,6 @@
                 <w:sz w:val="24"/>
               </w:rPr>
             </w:pPr>
-            <w:r>
-              <w:rPr>
-                <w:sz w:val="24"/>
-              </w:rPr>
-              <w:t>X</w:t>
-            </w:r>
-          </w:p>
-        </w:tc>
-        <w:tc>
-          <w:tcPr>
-            <w:tcW w:w="1417" w:type="dxa"/>
-            <w:vAlign w:val="center"/>
-          </w:tcPr>
-          <w:p>
-            <w:pPr>
-              <w:spacing w:line="276" w:lineRule="auto"/>
-              <w:jc w:val="center"/>
-              <w:rPr>
-                <w:sz w:val="24"/>
-              </w:rPr>
-            </w:pPr>
-            <w:r>
-              <w:rPr>
-                <w:sz w:val="24"/>
-              </w:rPr>
-              <w:t>X</w:t>
-            </w:r>
           </w:p>
         </w:tc>
         <w:tc>
@@ -1834,6 +2676,12 @@
                 <w:sz w:val="24"/>
               </w:rPr>
             </w:pPr>
+            <w:r>
+              <w:rPr>
+                <w:sz w:val="24"/>
+              </w:rPr>
+              <w:t>X</w:t>
+            </w:r>
           </w:p>
         </w:tc>
         <w:tc>
@@ -1879,11 +2727,43 @@
                 <w:sz w:val="24"/>
               </w:rPr>
             </w:pPr>
-            <w:r>
+          </w:p>
+        </w:tc>
+      </w:tr>
+      <w:tr>
+        <w:tc>
+          <w:tcPr>
+            <w:tcW w:w="1417" w:type="dxa"/>
+            <w:vAlign w:val="center"/>
+          </w:tcPr>
+          <w:p>
+            <w:pPr>
+              <w:spacing w:line="276" w:lineRule="auto"/>
+              <w:jc w:val="center"/>
               <w:rPr>
                 <w:sz w:val="24"/>
               </w:rPr>
-              <w:t>X</w:t>
+            </w:pPr>
+            <w:r>
+              <w:rPr>
+                <w:sz w:val="24"/>
+              </w:rPr>
+              <w:t>SCRIPT</w:t>
+            </w:r>
+          </w:p>
+          <w:p>
+            <w:pPr>
+              <w:spacing w:line="276" w:lineRule="auto"/>
+              <w:jc w:val="center"/>
+              <w:rPr>
+                <w:sz w:val="24"/>
+              </w:rPr>
+            </w:pPr>
+            <w:r>
+              <w:rPr>
+                <w:sz w:val="24"/>
+              </w:rPr>
+              <w:t>DDL</w:t>
             </w:r>
           </w:p>
         </w:tc>
@@ -1908,6 +2788,264 @@
             </w:r>
           </w:p>
         </w:tc>
+        <w:tc>
+          <w:tcPr>
+            <w:tcW w:w="1417" w:type="dxa"/>
+            <w:vAlign w:val="center"/>
+          </w:tcPr>
+          <w:p>
+            <w:pPr>
+              <w:spacing w:line="276" w:lineRule="auto"/>
+              <w:jc w:val="center"/>
+              <w:rPr>
+                <w:sz w:val="24"/>
+              </w:rPr>
+            </w:pPr>
+          </w:p>
+        </w:tc>
+        <w:tc>
+          <w:tcPr>
+            <w:tcW w:w="1417" w:type="dxa"/>
+            <w:vAlign w:val="center"/>
+          </w:tcPr>
+          <w:p>
+            <w:pPr>
+              <w:spacing w:line="276" w:lineRule="auto"/>
+              <w:jc w:val="center"/>
+              <w:rPr>
+                <w:sz w:val="24"/>
+              </w:rPr>
+            </w:pPr>
+          </w:p>
+        </w:tc>
+        <w:tc>
+          <w:tcPr>
+            <w:tcW w:w="1417" w:type="dxa"/>
+            <w:vAlign w:val="center"/>
+          </w:tcPr>
+          <w:p>
+            <w:pPr>
+              <w:spacing w:line="276" w:lineRule="auto"/>
+              <w:jc w:val="center"/>
+              <w:rPr>
+                <w:sz w:val="24"/>
+              </w:rPr>
+            </w:pPr>
+          </w:p>
+        </w:tc>
+      </w:tr>
+      <w:tr>
+        <w:tc>
+          <w:tcPr>
+            <w:tcW w:w="1417" w:type="dxa"/>
+            <w:vAlign w:val="center"/>
+          </w:tcPr>
+          <w:p>
+            <w:pPr>
+              <w:spacing w:line="276" w:lineRule="auto"/>
+              <w:jc w:val="center"/>
+              <w:rPr>
+                <w:sz w:val="24"/>
+              </w:rPr>
+            </w:pPr>
+            <w:r>
+              <w:rPr>
+                <w:sz w:val="24"/>
+              </w:rPr>
+              <w:t xml:space="preserve">SCRIPT </w:t>
+            </w:r>
+          </w:p>
+          <w:p>
+            <w:pPr>
+              <w:spacing w:line="276" w:lineRule="auto"/>
+              <w:jc w:val="center"/>
+              <w:rPr>
+                <w:sz w:val="24"/>
+              </w:rPr>
+            </w:pPr>
+            <w:r>
+              <w:rPr>
+                <w:sz w:val="24"/>
+              </w:rPr>
+              <w:t>DML</w:t>
+            </w:r>
+          </w:p>
+        </w:tc>
+        <w:tc>
+          <w:tcPr>
+            <w:tcW w:w="1417" w:type="dxa"/>
+            <w:vAlign w:val="center"/>
+          </w:tcPr>
+          <w:p>
+            <w:pPr>
+              <w:spacing w:line="276" w:lineRule="auto"/>
+              <w:rPr>
+                <w:sz w:val="24"/>
+              </w:rPr>
+            </w:pPr>
+          </w:p>
+        </w:tc>
+        <w:tc>
+          <w:tcPr>
+            <w:tcW w:w="1417" w:type="dxa"/>
+            <w:vAlign w:val="center"/>
+          </w:tcPr>
+          <w:p>
+            <w:pPr>
+              <w:spacing w:line="276" w:lineRule="auto"/>
+              <w:jc w:val="center"/>
+              <w:rPr>
+                <w:sz w:val="24"/>
+              </w:rPr>
+            </w:pPr>
+            <w:r>
+              <w:rPr>
+                <w:sz w:val="24"/>
+              </w:rPr>
+              <w:t>X</w:t>
+            </w:r>
+          </w:p>
+        </w:tc>
+        <w:tc>
+          <w:tcPr>
+            <w:tcW w:w="1417" w:type="dxa"/>
+            <w:vAlign w:val="center"/>
+          </w:tcPr>
+          <w:p>
+            <w:pPr>
+              <w:spacing w:line="276" w:lineRule="auto"/>
+              <w:jc w:val="center"/>
+              <w:rPr>
+                <w:sz w:val="24"/>
+              </w:rPr>
+            </w:pPr>
+          </w:p>
+        </w:tc>
+        <w:tc>
+          <w:tcPr>
+            <w:tcW w:w="1417" w:type="dxa"/>
+            <w:vAlign w:val="center"/>
+          </w:tcPr>
+          <w:p>
+            <w:pPr>
+              <w:spacing w:line="276" w:lineRule="auto"/>
+              <w:jc w:val="center"/>
+              <w:rPr>
+                <w:sz w:val="24"/>
+              </w:rPr>
+            </w:pPr>
+          </w:p>
+        </w:tc>
+      </w:tr>
+      <w:tr>
+        <w:tc>
+          <w:tcPr>
+            <w:tcW w:w="1417" w:type="dxa"/>
+            <w:vAlign w:val="center"/>
+          </w:tcPr>
+          <w:p>
+            <w:pPr>
+              <w:spacing w:line="276" w:lineRule="auto"/>
+              <w:jc w:val="center"/>
+              <w:rPr>
+                <w:sz w:val="24"/>
+              </w:rPr>
+            </w:pPr>
+            <w:r>
+              <w:rPr>
+                <w:sz w:val="24"/>
+              </w:rPr>
+              <w:t xml:space="preserve">SCRIPT </w:t>
+            </w:r>
+          </w:p>
+          <w:p>
+            <w:pPr>
+              <w:spacing w:line="276" w:lineRule="auto"/>
+              <w:jc w:val="center"/>
+              <w:rPr>
+                <w:sz w:val="24"/>
+              </w:rPr>
+            </w:pPr>
+            <w:r>
+              <w:rPr>
+                <w:sz w:val="24"/>
+              </w:rPr>
+              <w:t>DQL</w:t>
+            </w:r>
+          </w:p>
+        </w:tc>
+        <w:tc>
+          <w:tcPr>
+            <w:tcW w:w="1417" w:type="dxa"/>
+            <w:vAlign w:val="center"/>
+          </w:tcPr>
+          <w:p>
+            <w:pPr>
+              <w:spacing w:line="276" w:lineRule="auto"/>
+              <w:jc w:val="center"/>
+              <w:rPr>
+                <w:sz w:val="24"/>
+              </w:rPr>
+            </w:pPr>
+          </w:p>
+        </w:tc>
+        <w:tc>
+          <w:tcPr>
+            <w:tcW w:w="1417" w:type="dxa"/>
+            <w:vAlign w:val="center"/>
+          </w:tcPr>
+          <w:p>
+            <w:pPr>
+              <w:spacing w:line="276" w:lineRule="auto"/>
+              <w:jc w:val="center"/>
+              <w:rPr>
+                <w:sz w:val="24"/>
+              </w:rPr>
+            </w:pPr>
+          </w:p>
+        </w:tc>
+        <w:tc>
+          <w:tcPr>
+            <w:tcW w:w="1417" w:type="dxa"/>
+            <w:vAlign w:val="center"/>
+          </w:tcPr>
+          <w:p>
+            <w:pPr>
+              <w:spacing w:line="276" w:lineRule="auto"/>
+              <w:jc w:val="center"/>
+              <w:rPr>
+                <w:sz w:val="24"/>
+              </w:rPr>
+            </w:pPr>
+            <w:r>
+              <w:rPr>
+                <w:sz w:val="24"/>
+              </w:rPr>
+              <w:t>X</w:t>
+            </w:r>
+          </w:p>
+        </w:tc>
+        <w:tc>
+          <w:tcPr>
+            <w:tcW w:w="1417" w:type="dxa"/>
+            <w:vAlign w:val="center"/>
+          </w:tcPr>
+          <w:p>
+            <w:pPr>
+              <w:spacing w:line="276" w:lineRule="auto"/>
+              <w:jc w:val="center"/>
+              <w:rPr>
+                <w:sz w:val="24"/>
+              </w:rPr>
+            </w:pPr>
+            <w:r>
+              <w:rPr>
+                <w:sz w:val="24"/>
+              </w:rPr>
+              <w:t>X</w:t>
+            </w:r>
+          </w:p>
+        </w:tc>
       </w:tr>
     </w:tbl>
     <w:p>
@@ -1936,35 +3074,27 @@
         <w:ind w:left="-5" w:hanging="10"/>
         <w:jc w:val="both"/>
         <w:rPr>
+          <w:color w:val="4472C4" w:themeColor="accent1"/>
           <w:sz w:val="24"/>
-        </w:rPr>
-      </w:pPr>
-      <w:r>
-        <w:rPr>
+          <w:u w:val="single"/>
+        </w:rPr>
+      </w:pPr>
+      <w:r>
+        <w:rPr>
+          <w:color w:val="4472C4" w:themeColor="accent1"/>
           <w:sz w:val="24"/>
-        </w:rPr>
-        <w:t xml:space="preserve">Insira aqui o link do </w:t>
-      </w:r>
-      <w:r>
-        <w:rPr>
-          <w:sz w:val="24"/>
-        </w:rPr>
-        <w:t xml:space="preserve">quadro do </w:t>
-      </w:r>
-      <w:r>
-        <w:rPr>
-          <w:sz w:val="24"/>
-        </w:rPr>
-        <w:t>Trello.</w:t>
+          <w:u w:val="single"/>
+        </w:rPr>
+        <w:t>https://trello.com/b/s2XG1BEH/2dmmedical-group</w:t>
       </w:r>
     </w:p>
     <w:sectPr>
-      <w:headerReference w:type="even" r:id="rId8"/>
-      <w:headerReference w:type="default" r:id="rId9"/>
-      <w:footerReference w:type="even" r:id="rId10"/>
-      <w:footerReference w:type="default" r:id="rId11"/>
-      <w:headerReference w:type="first" r:id="rId12"/>
-      <w:footerReference w:type="first" r:id="rId13"/>
+      <w:headerReference w:type="even" r:id="rId11"/>
+      <w:headerReference w:type="default" r:id="rId12"/>
+      <w:footerReference w:type="even" r:id="rId13"/>
+      <w:footerReference w:type="default" r:id="rId14"/>
+      <w:headerReference w:type="first" r:id="rId15"/>
+      <w:footerReference w:type="first" r:id="rId16"/>
       <w:pgSz w:w="11906" w:h="16838"/>
       <w:pgMar w:top="751" w:right="1126" w:bottom="1484" w:left="2268" w:header="720" w:footer="427" w:gutter="0"/>
       <w:cols w:space="720"/>
@@ -4667,6 +5797,7 @@
     <w:lsdException w:name="HTML Sample" w:semiHidden="1" w:unhideWhenUsed="1"/>
     <w:lsdException w:name="HTML Typewriter" w:semiHidden="1" w:unhideWhenUsed="1"/>
     <w:lsdException w:name="HTML Variable" w:semiHidden="1" w:unhideWhenUsed="1"/>
+    <w:lsdException w:name="Normal Table" w:semiHidden="1" w:unhideWhenUsed="1"/>
     <w:lsdException w:name="annotation subject" w:semiHidden="1" w:unhideWhenUsed="1"/>
     <w:lsdException w:name="No List" w:semiHidden="1" w:unhideWhenUsed="1"/>
     <w:lsdException w:name="Outline List 1" w:semiHidden="1" w:unhideWhenUsed="1"/>
@@ -4713,8 +5844,10 @@
     <w:lsdException w:name="Table Subtle 2" w:semiHidden="1" w:unhideWhenUsed="1"/>
     <w:lsdException w:name="Table Web 1" w:semiHidden="1" w:unhideWhenUsed="1"/>
     <w:lsdException w:name="Table Web 2" w:semiHidden="1" w:unhideWhenUsed="1"/>
+    <w:lsdException w:name="Table Web 3" w:semiHidden="1" w:unhideWhenUsed="1"/>
     <w:lsdException w:name="Balloon Text" w:semiHidden="1" w:unhideWhenUsed="1"/>
     <w:lsdException w:name="Table Grid" w:uiPriority="39"/>
+    <w:lsdException w:name="Table Theme" w:semiHidden="1" w:unhideWhenUsed="1"/>
     <w:lsdException w:name="Placeholder Text" w:semiHidden="1"/>
     <w:lsdException w:name="No Spacing" w:uiPriority="1" w:qFormat="1"/>
     <w:lsdException w:name="Light Shading" w:uiPriority="60"/>

</xml_diff>